<commit_message>
some submitted in everyday
</commit_message>
<xml_diff>
--- a/everyday/JVM原理与调优.docx
+++ b/everyday/JVM原理与调优.docx
@@ -7,7 +7,7 @@
         <w:pStyle w:val="2"/>
         <w:ind w:firstLineChars="49" w:firstLine="157"/>
         <w:rPr>
-          <w:rFonts w:asciiTheme="minorHAnsi" w:hAnsiTheme="minorHAnsi" w:cstheme="minorBidi" w:hint="eastAsia"/>
+          <w:rFonts w:asciiTheme="minorHAnsi" w:hAnsiTheme="minorHAnsi" w:cstheme="minorBidi"/>
           <w:sz w:val="21"/>
           <w:szCs w:val="22"/>
         </w:rPr>
@@ -23,9 +23,6 @@
       <w:pPr>
         <w:pStyle w:val="a5"/>
         <w:ind w:left="360" w:firstLineChars="0" w:firstLine="0"/>
-        <w:rPr>
-          <w:rFonts w:hint="eastAsia"/>
-        </w:rPr>
       </w:pPr>
       <w:r>
         <w:rPr>
@@ -61,9 +58,6 @@
     <w:p>
       <w:pPr>
         <w:pStyle w:val="2"/>
-        <w:rPr>
-          <w:rFonts w:hint="eastAsia"/>
-        </w:rPr>
       </w:pPr>
       <w:r>
         <w:t>串行收集器</w:t>
@@ -82,7 +76,7 @@
         <w:spacing w:before="125" w:beforeAutospacing="0" w:after="125" w:afterAutospacing="0"/>
         <w:ind w:left="360"/>
         <w:rPr>
-          <w:rFonts w:ascii="Helvetica" w:hAnsi="Helvetica" w:cs="Helvetica" w:hint="eastAsia"/>
+          <w:rFonts w:ascii="Helvetica" w:hAnsi="Helvetica" w:cs="Helvetica"/>
           <w:color w:val="000000"/>
           <w:sz w:val="16"/>
           <w:szCs w:val="16"/>
@@ -187,9 +181,6 @@
     <w:p>
       <w:pPr>
         <w:pStyle w:val="2"/>
-        <w:rPr>
-          <w:rFonts w:hint="eastAsia"/>
-        </w:rPr>
       </w:pPr>
       <w:r>
         <w:t>并行收集器</w:t>
@@ -202,7 +193,7 @@
         <w:spacing w:before="125" w:beforeAutospacing="0" w:after="125" w:afterAutospacing="0"/>
         <w:ind w:left="360"/>
         <w:rPr>
-          <w:rFonts w:ascii="Helvetica" w:hAnsi="Helvetica" w:cs="Helvetica" w:hint="eastAsia"/>
+          <w:rFonts w:ascii="Helvetica" w:hAnsi="Helvetica" w:cs="Helvetica"/>
           <w:color w:val="000000"/>
           <w:sz w:val="16"/>
           <w:szCs w:val="16"/>
@@ -399,13 +390,33 @@
         <w:pStyle w:val="a5"/>
         <w:ind w:left="360" w:firstLineChars="0" w:firstLine="0"/>
         <w:rPr>
+          <w:rFonts w:ascii="Helvetica" w:hAnsi="Helvetica" w:cs="Helvetica"/>
+          <w:color w:val="000000"/>
+          <w:sz w:val="16"/>
+          <w:szCs w:val="16"/>
+          <w:shd w:val="clear" w:color="auto" w:fill="F5F5F5"/>
+        </w:rPr>
+      </w:pPr>
+      <w:r>
+        <w:rPr>
+          <w:rFonts w:ascii="Helvetica" w:hAnsi="Helvetica" w:cs="Helvetica"/>
+          <w:color w:val="000000"/>
+          <w:sz w:val="16"/>
+          <w:szCs w:val="16"/>
+          <w:shd w:val="clear" w:color="auto" w:fill="F5F5F5"/>
+        </w:rPr>
+        <w:t xml:space="preserve">   </w:t>
+      </w:r>
+      <w:r>
+        <w:rPr>
           <w:rFonts w:ascii="Helvetica" w:hAnsi="Helvetica" w:cs="Helvetica" w:hint="eastAsia"/>
           <w:color w:val="000000"/>
           <w:sz w:val="16"/>
           <w:szCs w:val="16"/>
           <w:shd w:val="clear" w:color="auto" w:fill="F5F5F5"/>
         </w:rPr>
-      </w:pPr>
+        <w:tab/>
+      </w:r>
       <w:r>
         <w:rPr>
           <w:rFonts w:ascii="Helvetica" w:hAnsi="Helvetica" w:cs="Helvetica"/>
@@ -414,27 +425,27 @@
           <w:szCs w:val="16"/>
           <w:shd w:val="clear" w:color="auto" w:fill="F5F5F5"/>
         </w:rPr>
-        <w:t xml:space="preserve">   </w:t>
-      </w:r>
-      <w:r>
-        <w:rPr>
-          <w:rFonts w:ascii="Helvetica" w:hAnsi="Helvetica" w:cs="Helvetica" w:hint="eastAsia"/>
+        <w:t>使用</w:t>
+      </w:r>
+      <w:r>
+        <w:rPr>
+          <w:rFonts w:ascii="Helvetica" w:hAnsi="Helvetica" w:cs="Helvetica"/>
           <w:color w:val="000000"/>
           <w:sz w:val="16"/>
           <w:szCs w:val="16"/>
           <w:shd w:val="clear" w:color="auto" w:fill="F5F5F5"/>
         </w:rPr>
-        <w:tab/>
-      </w:r>
-      <w:r>
-        <w:rPr>
-          <w:rFonts w:ascii="Helvetica" w:hAnsi="Helvetica" w:cs="Helvetica"/>
-          <w:color w:val="000000"/>
+        <w:t xml:space="preserve"> </w:t>
+      </w:r>
+      <w:r>
+        <w:rPr>
+          <w:rFonts w:ascii="Helvetica" w:hAnsi="Helvetica" w:cs="Helvetica"/>
+          <w:color w:val="FF0000"/>
           <w:sz w:val="16"/>
           <w:szCs w:val="16"/>
           <w:shd w:val="clear" w:color="auto" w:fill="F5F5F5"/>
         </w:rPr>
-        <w:t>使用</w:t>
+        <w:t>-XX:ParallelGCThreads = &lt;N&gt;</w:t>
       </w:r>
       <w:r>
         <w:rPr>
@@ -449,40 +460,17 @@
       <w:r>
         <w:rPr>
           <w:rFonts w:ascii="Helvetica" w:hAnsi="Helvetica" w:cs="Helvetica"/>
-          <w:color w:val="FF0000"/>
+          <w:color w:val="000000"/>
           <w:sz w:val="16"/>
           <w:szCs w:val="16"/>
           <w:shd w:val="clear" w:color="auto" w:fill="F5F5F5"/>
         </w:rPr>
-        <w:t>-XX:ParallelGCThreads = &lt;N&gt;</w:t>
-      </w:r>
-      <w:r>
-        <w:rPr>
-          <w:rFonts w:ascii="Helvetica" w:hAnsi="Helvetica" w:cs="Helvetica"/>
-          <w:color w:val="000000"/>
-          <w:sz w:val="16"/>
-          <w:szCs w:val="16"/>
-          <w:shd w:val="clear" w:color="auto" w:fill="F5F5F5"/>
-        </w:rPr>
-        <w:t xml:space="preserve"> </w:t>
-      </w:r>
-      <w:r>
-        <w:rPr>
-          <w:rFonts w:ascii="Helvetica" w:hAnsi="Helvetica" w:cs="Helvetica"/>
-          <w:color w:val="000000"/>
-          <w:sz w:val="16"/>
-          <w:szCs w:val="16"/>
-          <w:shd w:val="clear" w:color="auto" w:fill="F5F5F5"/>
-        </w:rPr>
         <w:t>设置并行垃圾回收的线程数。此值可以设置与机器处理器数量相等</w:t>
       </w:r>
     </w:p>
     <w:p>
       <w:pPr>
         <w:pStyle w:val="2"/>
-        <w:rPr>
-          <w:rFonts w:hint="eastAsia"/>
-        </w:rPr>
       </w:pPr>
       <w:r>
         <w:rPr>
@@ -536,9 +524,6 @@
     <w:p>
       <w:pPr>
         <w:ind w:left="420" w:firstLine="420"/>
-        <w:rPr>
-          <w:rFonts w:hint="eastAsia"/>
-        </w:rPr>
       </w:pPr>
       <w:r>
         <w:rPr>
@@ -574,9 +559,6 @@
     <w:p>
       <w:pPr>
         <w:pStyle w:val="2"/>
-        <w:rPr>
-          <w:rFonts w:hint="eastAsia"/>
-        </w:rPr>
       </w:pPr>
       <w:r>
         <w:rPr>
@@ -824,6 +806,11 @@
       </w:r>
     </w:p>
     <w:p>
+      <w:pPr>
+        <w:rPr>
+          <w:rFonts w:hint="eastAsia"/>
+        </w:rPr>
+      </w:pPr>
       <w:r>
         <w:rPr>
           <w:rFonts w:hint="eastAsia"/>
@@ -841,6 +828,150 @@
       </w:r>
       <w:r>
         <w:t xml:space="preserve"> Eden=500 * 3/5=300m</w:t>
+      </w:r>
+    </w:p>
+    <w:p>
+      <w:pPr>
+        <w:pStyle w:val="2"/>
+        <w:rPr>
+          <w:rFonts w:hint="eastAsia"/>
+        </w:rPr>
+      </w:pPr>
+      <w:r>
+        <w:rPr>
+          <w:rFonts w:hint="eastAsia"/>
+        </w:rPr>
+        <w:t>查看</w:t>
+      </w:r>
+      <w:r>
+        <w:rPr>
+          <w:rFonts w:hint="eastAsia"/>
+        </w:rPr>
+        <w:t>jvm</w:t>
+      </w:r>
+      <w:r>
+        <w:rPr>
+          <w:rFonts w:hint="eastAsia"/>
+        </w:rPr>
+        <w:t>中对象的大小</w:t>
+      </w:r>
+    </w:p>
+    <w:p>
+      <w:pPr>
+        <w:widowControl/>
+        <w:spacing w:before="100" w:beforeAutospacing="1" w:after="100" w:afterAutospacing="1"/>
+        <w:jc w:val="left"/>
+        <w:rPr>
+          <w:rFonts w:ascii="宋体" w:eastAsia="宋体" w:hAnsi="宋体" w:cs="宋体"/>
+          <w:kern w:val="0"/>
+          <w:sz w:val="24"/>
+          <w:szCs w:val="24"/>
+        </w:rPr>
+      </w:pPr>
+      <w:r>
+        <w:rPr>
+          <w:rFonts w:ascii="宋体" w:eastAsia="宋体" w:hAnsi="宋体" w:cs="宋体"/>
+          <w:kern w:val="0"/>
+          <w:sz w:val="24"/>
+          <w:szCs w:val="24"/>
+        </w:rPr>
+        <w:t>命令：jmap -histo:live pid</w:t>
+      </w:r>
+      <w:r>
+        <w:rPr>
+          <w:rFonts w:ascii="宋体" w:eastAsia="宋体" w:hAnsi="宋体" w:cs="宋体"/>
+          <w:kern w:val="0"/>
+          <w:sz w:val="24"/>
+          <w:szCs w:val="24"/>
+        </w:rPr>
+        <w:br/>
+        <w:t>描述：显示堆中对象的统计信息</w:t>
+      </w:r>
+    </w:p>
+    <w:p>
+      <w:pPr>
+        <w:widowControl/>
+        <w:spacing w:before="100" w:beforeAutospacing="1" w:after="100" w:afterAutospacing="1"/>
+        <w:jc w:val="left"/>
+        <w:rPr>
+          <w:rFonts w:ascii="宋体" w:eastAsia="宋体" w:hAnsi="宋体" w:cs="宋体" w:hint="eastAsia"/>
+          <w:kern w:val="0"/>
+          <w:sz w:val="24"/>
+          <w:szCs w:val="24"/>
+        </w:rPr>
+      </w:pPr>
+      <w:r>
+        <w:rPr>
+          <w:rFonts w:ascii="宋体" w:eastAsia="宋体" w:hAnsi="宋体" w:cs="宋体"/>
+          <w:kern w:val="0"/>
+          <w:sz w:val="24"/>
+          <w:szCs w:val="24"/>
+        </w:rPr>
+        <w:lastRenderedPageBreak/>
+        <w:t>其中包括每个Java类、对象数量、内存大小(单位：字节)、完全限定的类名。打印的虚拟机内部的类名称将会带有一个’*’前缀。如果指定了live子选项，则只计算活动的对象。</w:t>
+      </w:r>
+    </w:p>
+    <w:p>
+      <w:pPr>
+        <w:widowControl/>
+        <w:spacing w:before="100" w:beforeAutospacing="1" w:after="100" w:afterAutospacing="1"/>
+        <w:jc w:val="left"/>
+        <w:rPr>
+          <w:rFonts w:ascii="宋体" w:eastAsia="宋体" w:hAnsi="宋体" w:cs="宋体"/>
+          <w:kern w:val="0"/>
+          <w:sz w:val="24"/>
+          <w:szCs w:val="24"/>
+        </w:rPr>
+      </w:pPr>
+      <w:r>
+        <w:rPr>
+          <w:noProof/>
+        </w:rPr>
+        <w:drawing>
+          <wp:inline distT="0" distB="0" distL="0" distR="0">
+            <wp:extent cx="4746625" cy="2600325"/>
+            <wp:effectExtent l="19050" t="0" r="0" b="0"/>
+            <wp:docPr id="1" name="图片 1" descr="https://upload-images.jianshu.io/upload_images/2843224-ae30cd960ae03498.png"/>
+            <wp:cNvGraphicFramePr>
+              <a:graphicFrameLocks xmlns:a="http://schemas.openxmlformats.org/drawingml/2006/main" noChangeAspect="1"/>
+            </wp:cNvGraphicFramePr>
+            <a:graphic xmlns:a="http://schemas.openxmlformats.org/drawingml/2006/main">
+              <a:graphicData uri="http://schemas.openxmlformats.org/drawingml/2006/picture">
+                <pic:pic xmlns:pic="http://schemas.openxmlformats.org/drawingml/2006/picture">
+                  <pic:nvPicPr>
+                    <pic:cNvPr id="0" name="Picture 1" descr="https://upload-images.jianshu.io/upload_images/2843224-ae30cd960ae03498.png"/>
+                    <pic:cNvPicPr>
+                      <a:picLocks noChangeAspect="1" noChangeArrowheads="1"/>
+                    </pic:cNvPicPr>
+                  </pic:nvPicPr>
+                  <pic:blipFill>
+                    <a:blip r:embed="rId7"/>
+                    <a:srcRect/>
+                    <a:stretch>
+                      <a:fillRect/>
+                    </a:stretch>
+                  </pic:blipFill>
+                  <pic:spPr bwMode="auto">
+                    <a:xfrm>
+                      <a:off x="0" y="0"/>
+                      <a:ext cx="4746625" cy="2600325"/>
+                    </a:xfrm>
+                    <a:prstGeom prst="rect">
+                      <a:avLst/>
+                    </a:prstGeom>
+                    <a:noFill/>
+                    <a:ln w="9525">
+                      <a:noFill/>
+                      <a:miter lim="800000"/>
+                      <a:headEnd/>
+                      <a:tailEnd/>
+                    </a:ln>
+                  </pic:spPr>
+                </pic:pic>
+              </a:graphicData>
+            </a:graphic>
+          </wp:inline>
+        </w:drawing>
       </w:r>
     </w:p>
     <w:sectPr>
@@ -1144,10 +1275,33 @@
   <w:style w:type="paragraph" w:default="1" w:styleId="a">
     <w:name w:val="Normal"/>
     <w:qFormat/>
+    <w:rsid w:val="009C2706"/>
     <w:pPr>
       <w:widowControl w:val="0"/>
       <w:jc w:val="both"/>
     </w:pPr>
+  </w:style>
+  <w:style w:type="paragraph" w:styleId="1">
+    <w:name w:val="heading 1"/>
+    <w:basedOn w:val="a"/>
+    <w:next w:val="a"/>
+    <w:link w:val="1Char"/>
+    <w:uiPriority w:val="9"/>
+    <w:qFormat/>
+    <w:rsid w:val="0049392A"/>
+    <w:pPr>
+      <w:keepNext/>
+      <w:keepLines/>
+      <w:spacing w:before="340" w:after="330" w:line="578" w:lineRule="auto"/>
+      <w:outlineLvl w:val="0"/>
+    </w:pPr>
+    <w:rPr>
+      <w:b/>
+      <w:bCs/>
+      <w:kern w:val="44"/>
+      <w:sz w:val="44"/>
+      <w:szCs w:val="44"/>
+    </w:rPr>
   </w:style>
   <w:style w:type="paragraph" w:styleId="2">
     <w:name w:val="heading 2"/>
@@ -1345,6 +1499,45 @@
     <w:rsid w:val="00A62C38"/>
     <w:rPr>
       <w:rFonts w:ascii="宋体" w:eastAsia="宋体"/>
+      <w:sz w:val="18"/>
+      <w:szCs w:val="18"/>
+    </w:rPr>
+  </w:style>
+  <w:style w:type="character" w:customStyle="1" w:styleId="1Char">
+    <w:name w:val="标题 1 Char"/>
+    <w:basedOn w:val="a0"/>
+    <w:link w:val="1"/>
+    <w:uiPriority w:val="9"/>
+    <w:rsid w:val="0049392A"/>
+    <w:rPr>
+      <w:b/>
+      <w:bCs/>
+      <w:kern w:val="44"/>
+      <w:sz w:val="44"/>
+      <w:szCs w:val="44"/>
+    </w:rPr>
+  </w:style>
+  <w:style w:type="paragraph" w:styleId="a9">
+    <w:name w:val="Balloon Text"/>
+    <w:basedOn w:val="a"/>
+    <w:link w:val="Char2"/>
+    <w:uiPriority w:val="99"/>
+    <w:semiHidden/>
+    <w:unhideWhenUsed/>
+    <w:rsid w:val="00D25EBD"/>
+    <w:rPr>
+      <w:sz w:val="18"/>
+      <w:szCs w:val="18"/>
+    </w:rPr>
+  </w:style>
+  <w:style w:type="character" w:customStyle="1" w:styleId="Char2">
+    <w:name w:val="批注框文本 Char"/>
+    <w:basedOn w:val="a0"/>
+    <w:link w:val="a9"/>
+    <w:uiPriority w:val="99"/>
+    <w:semiHidden/>
+    <w:rsid w:val="00D25EBD"/>
+    <w:rPr>
       <w:sz w:val="18"/>
       <w:szCs w:val="18"/>
     </w:rPr>

</xml_diff>